<commit_message>
added disclaimer to ReadMe file
</commit_message>
<xml_diff>
--- a/README_Haggard et al.docx
+++ b/README_Haggard et al.docx
@@ -4,19 +4,25 @@
   <w:body>
     <w:p>
       <w:r>
-        <w:t xml:space="preserve">R Code READ ME for </w:t>
-      </w:r>
-      <w:r>
-        <w:t>Haggard et al. "Using a high-throughput steroidogenes</w:t>
-      </w:r>
-      <w:r>
-        <w:t xml:space="preserve">is assay to predict effects on </w:t>
-      </w:r>
-      <w:r>
-        <w:t>estrogen and androgen production or overall perturbation of the steroid biosynthesis pathway"</w:t>
-      </w:r>
-    </w:p>
-    <w:p/>
+        <w:t>R Code READ ME for Haggard et al. "Using a high-throughput steroidogenesis assay to predict effects on estrogen and andr</w:t>
+      </w:r>
+      <w:bookmarkStart w:id="0" w:name="_GoBack"/>
+      <w:bookmarkEnd w:id="0"/>
+      <w:r>
+        <w:t>ogen production or overall perturbation of the steroid biosynthesis pathway"</w:t>
+      </w:r>
+    </w:p>
+    <w:p>
+      <w:r>
+        <w:rPr>
+          <w:b/>
+        </w:rPr>
+        <w:t>Disclaimer:</w:t>
+      </w:r>
+      <w:r>
+        <w:t xml:space="preserve"> The United States Environmental Protection Agency (EPA) GitHub project code is provided on an "as is" basis and the user assumes responsibility for its use. EPA has relinquished control of the information and no longer has responsibility to protect the integrity, confidentiality, or availability of the information. Any reference to specific commercial products, processes, or services by service mark, trademark, manufacturer, or otherwise, does not constitute or imply their endorsement, recommendation or favoring by EPA. The EPA seal and logo shall not be used in any manner to imply endorsement of any commercial product or activity by EPA or the United States Government.</w:t>
+      </w:r>
+    </w:p>
     <w:p>
       <w:r>
         <w:t>The R code used for all data analysis and figures follows an R project template, and the “</w:t>
@@ -40,66 +46,38 @@
     </w:p>
     <w:p>
       <w:r>
+        <w:t>“Mahalanobis Distance” contains all of the output for the Mahalanobis Distance analysis, including figures and supplemental files/figures.</w:t>
+      </w:r>
+    </w:p>
+    <w:p>
+      <w:r>
+        <w:t>“Master Data Table” contains the txt file of the processed and MTT-filtered H295R assay data.</w:t>
+      </w:r>
+    </w:p>
+    <w:p>
+      <w:r>
         <w:t>“</w:t>
       </w:r>
       <w:proofErr w:type="spellStart"/>
       <w:r>
-        <w:t>Mahalanobis</w:t>
+        <w:t>Misc</w:t>
       </w:r>
       <w:proofErr w:type="spellEnd"/>
       <w:r>
-        <w:t xml:space="preserve"> Distance” contains all of the output for the </w:t>
+        <w:t>” contains miscellaneous output from some of the R scripts.</w:t>
+      </w:r>
+    </w:p>
+    <w:p>
+      <w:r>
+        <w:t>“</w:t>
       </w:r>
       <w:proofErr w:type="spellStart"/>
       <w:r>
-        <w:t>Mahalanobis</w:t>
+        <w:t>RData</w:t>
       </w:r>
       <w:proofErr w:type="spellEnd"/>
       <w:r>
-        <w:t xml:space="preserve"> Distance analysis, including figures and supplemental files/figures.</w:t>
-      </w:r>
-    </w:p>
-    <w:p>
-      <w:r>
-        <w:t>“Master Data Table” contains the txt file of the processed and MTT-filtered H295R assay data.</w:t>
-      </w:r>
-    </w:p>
-    <w:p>
-      <w:r>
-        <w:t>“</w:t>
-      </w:r>
-      <w:proofErr w:type="spellStart"/>
-      <w:r>
-        <w:t>Misc</w:t>
-      </w:r>
-      <w:proofErr w:type="spellEnd"/>
-      <w:r>
-        <w:t>” contains miscellaneous output from some of the R scripts.</w:t>
-      </w:r>
-    </w:p>
-    <w:p>
-      <w:r>
-        <w:t>“</w:t>
-      </w:r>
-      <w:proofErr w:type="spellStart"/>
-      <w:r>
-        <w:t>RData</w:t>
-      </w:r>
-      <w:proofErr w:type="spellEnd"/>
-      <w:r>
-        <w:t>” contains all of the R output and data files</w:t>
-      </w:r>
-      <w:r>
-        <w:t xml:space="preserve"> that are </w:t>
-      </w:r>
-      <w:r>
-        <w:t xml:space="preserve">used and </w:t>
-      </w:r>
-      <w:r>
-        <w:t>presented in the manuscript.</w:t>
-      </w:r>
-      <w:r>
-        <w:t xml:space="preserve"> Note that all of the R scripts will reference specific time-stamped </w:t>
+        <w:t xml:space="preserve">” contains all of the R output and data files that are used and presented in the manuscript. Note that all of the R scripts will reference specific time-stamped </w:t>
       </w:r>
       <w:proofErr w:type="spellStart"/>
       <w:r>
@@ -235,15 +213,7 @@
         <w:t>”</w:t>
       </w:r>
       <w:r>
-        <w:t xml:space="preserve"> – this script generates the matrix of residuals of the H295R data by block using a multivariate linear model in order to calculate the </w:t>
-      </w:r>
-      <w:proofErr w:type="spellStart"/>
-      <w:r>
-        <w:t>Mahalanobis</w:t>
-      </w:r>
-      <w:proofErr w:type="spellEnd"/>
-      <w:r>
-        <w:t xml:space="preserve"> distance. This script should be run first.</w:t>
+        <w:t xml:space="preserve"> – this script generates the matrix of residuals of the H295R data by block using a multivariate linear model in order to calculate the Mahalanobis distance. This script should be run first.</w:t>
       </w:r>
     </w:p>
     <w:p>
@@ -284,15 +254,7 @@
         <w:t>”</w:t>
       </w:r>
       <w:r>
-        <w:t xml:space="preserve"> to calculate the </w:t>
-      </w:r>
-      <w:proofErr w:type="spellStart"/>
-      <w:r>
-        <w:t>Mahalanobis</w:t>
-      </w:r>
-      <w:proofErr w:type="spellEnd"/>
-      <w:r>
-        <w:t xml:space="preserve"> distance, </w:t>
+        <w:t xml:space="preserve"> to calculate the Mahalanobis distance, </w:t>
       </w:r>
       <w:proofErr w:type="spellStart"/>
       <w:r>
@@ -318,10 +280,7 @@
         <w:t>“OECD_GLOBAL_anova_script_and_Supp4_Supp5_Supp6.R”</w:t>
       </w:r>
       <w:r>
-        <w:t xml:space="preserve"> – performs the ANOVA analysis and all related supplemental tables</w:t>
-      </w:r>
-      <w:r>
-        <w:t xml:space="preserve">. This code should be run </w:t>
+        <w:t xml:space="preserve"> – performs the ANOVA analysis and all related supplemental tables. This code should be run </w:t>
       </w:r>
       <w:r>
         <w:t>third</w:t>
@@ -376,12 +335,7 @@
         <w:t xml:space="preserve"> </w:t>
       </w:r>
       <w:r>
-        <w:t xml:space="preserve">file) </w:t>
-      </w:r>
-      <w:bookmarkStart w:id="0" w:name="_GoBack"/>
-      <w:bookmarkEnd w:id="0"/>
-      <w:r>
-        <w:t xml:space="preserve">needed for subsequent analyses and figure generation. </w:t>
+        <w:t xml:space="preserve">file) needed for subsequent analyses and figure generation. </w:t>
       </w:r>
     </w:p>
     <w:sectPr>

</xml_diff>